<commit_message>
Pushing Finished Report for Everyone to Access.
</commit_message>
<xml_diff>
--- a/trek/documents/WIP Report, Trek Through Infinity.docx
+++ b/trek/documents/WIP Report, Trek Through Infinity.docx
@@ -40,7 +40,7 @@
         <w:t>March 2</w:t>
       </w:r>
       <w:r>
-        <w:t>7</w:t>
+        <w:t>8</w:t>
       </w:r>
       <w:r>
         <w:t>, 202</w:t>
@@ -105,6 +105,19 @@
         <w:spacing w:line="480" w:lineRule="auto"/>
         <w:ind w:firstLine="720"/>
       </w:pPr>
+      <w:r>
+        <w:t xml:space="preserve">We decided to name the program: </w:t>
+      </w:r>
+      <w:r>
+        <w:rPr>
+          <w:i/>
+          <w:iCs/>
+        </w:rPr>
+        <w:t>Trek</w:t>
+      </w:r>
+      <w:r>
+        <w:t>.</w:t>
+      </w:r>
     </w:p>
     <w:p>
       <w:pPr>
@@ -147,9 +160,45 @@
         <w:t xml:space="preserve">e wanted to figure out a data structure </w:t>
       </w:r>
       <w:r>
-        <w:t xml:space="preserve">to represent calendar data. For that we decided on using a simple dictionary/map that currently has the structure of [(k , v)] where the keys are tuples with column and row, and the values are dates. In other terms, the structure is [( (row * col) , date)]. This is fine for our current implementation, but we don’t foresee using this exact implementation for the rest of the project. Now second, we wanted to find a GUI library that we would work with for the project. After experimenting with the OCaml graphics library and deciding it would not work long term, we settled on using Bogue. The link to Bogue is below: </w:t>
-      </w:r>
-      <w:hyperlink r:id="rId4" w:history="1">
+        <w:t xml:space="preserve">to represent calendar data. For that we decided on using a simple dictionary/map that currently has the structure of [(k , v)] where the keys are </w:t>
+      </w:r>
+      <w:r>
+        <w:t>strings that represent a day, and</w:t>
+      </w:r>
+      <w:r>
+        <w:t xml:space="preserve"> the values are </w:t>
+      </w:r>
+      <w:r>
+        <w:t>strings representing events such as a birthday</w:t>
+      </w:r>
+      <w:r>
+        <w:t xml:space="preserve">. In other terms, the structure is [( </w:t>
+      </w:r>
+      <w:r>
+        <w:t>d</w:t>
+      </w:r>
+      <w:r>
+        <w:t>ay</w:t>
+      </w:r>
+      <w:r>
+        <w:t xml:space="preserve"> , </w:t>
+      </w:r>
+      <w:r>
+        <w:t>event</w:t>
+      </w:r>
+      <w:r>
+        <w:t xml:space="preserve"> </w:t>
+      </w:r>
+      <w:r>
+        <w:t xml:space="preserve">)]. This is fine for our current implementation, but we don’t foresee using this exact implementation for the rest of the project. </w:t>
+      </w:r>
+      <w:r>
+        <w:t>Second</w:t>
+      </w:r>
+      <w:r>
+        <w:t xml:space="preserve">, we wanted to find a GUI library that we would work with for the project. After experimenting with the OCaml graphics library and deciding it would not work long term, we settled on using Bogue. The link to Bogue is below: </w:t>
+      </w:r>
+      <w:hyperlink r:id="rId5" w:history="1">
         <w:r>
           <w:rPr>
             <w:rStyle w:val="Hyperlink"/>
@@ -168,6 +217,732 @@
       </w:pPr>
       <w:r>
         <w:t xml:space="preserve">For our WIP, we implemented a basic GUI using Bogue and represented the map/dictionary on that GUI. This is just a basic GUI and representation that will definitely not stay the same long term, but we wanted to establish a basic foundation to work off of, which we did. </w:t>
+      </w:r>
+      <w:r>
+        <w:t>Although these foundations (the current implementation of our data structure and GUI) will probably not work in the long run, the goal of establishing a foundation has been achieved and we are more comfortable with moving forward.</w:t>
+      </w:r>
+    </w:p>
+    <w:p>
+      <w:pPr>
+        <w:spacing w:line="480" w:lineRule="auto"/>
+        <w:ind w:firstLine="720"/>
+      </w:pPr>
+      <w:r>
+        <w:t xml:space="preserve">The current implementation of the program </w:t>
+      </w:r>
+      <w:r>
+        <w:t>takes simple user input. It takes an event that you would like to put on a “calendar” (a 35-day grid) and a day (ranging from Day 01 to Day 35) to put that event on. Once these are inputted, the GUI is shown with inputted event on the inputted date. This is all that we have implemented so far, just to start a foundation.</w:t>
+      </w:r>
+    </w:p>
+    <w:p>
+      <w:pPr>
+        <w:spacing w:line="480" w:lineRule="auto"/>
+        <w:ind w:firstLine="720"/>
+        <w:jc w:val="center"/>
+      </w:pPr>
+      <w:r>
+        <w:rPr>
+          <w:b/>
+          <w:bCs/>
+        </w:rPr>
+        <w:lastRenderedPageBreak/>
+        <w:t>WIP Report Continued</w:t>
+      </w:r>
+    </w:p>
+    <w:p>
+      <w:pPr>
+        <w:spacing w:line="480" w:lineRule="auto"/>
+      </w:pPr>
+      <w:r>
+        <w:rPr>
+          <w:u w:val="single"/>
+        </w:rPr>
+        <w:t>Activity Breakdown</w:t>
+      </w:r>
+    </w:p>
+    <w:p>
+      <w:pPr>
+        <w:spacing w:line="480" w:lineRule="auto"/>
+        <w:jc w:val="center"/>
+      </w:pPr>
+      <w:r>
+        <w:rPr>
+          <w:i/>
+          <w:iCs/>
+        </w:rPr>
+        <w:t>Danish:</w:t>
+      </w:r>
+    </w:p>
+    <w:p>
+      <w:pPr>
+        <w:pStyle w:val="ListParagraph"/>
+        <w:numPr>
+          <w:ilvl w:val="0"/>
+          <w:numId w:val="1"/>
+        </w:numPr>
+        <w:spacing w:line="480" w:lineRule="auto"/>
+      </w:pPr>
+      <w:r>
+        <w:rPr>
+          <w:b/>
+          <w:bCs/>
+        </w:rPr>
+        <w:t>Responsibilities:</w:t>
+      </w:r>
+      <w:r>
+        <w:t xml:space="preserve"> Back-end functionality (data structure). Developing dictionary data structure. Collaborated primarily with Gabriella and Andisha on back-end.</w:t>
+      </w:r>
+    </w:p>
+    <w:p>
+      <w:pPr>
+        <w:pStyle w:val="ListParagraph"/>
+        <w:numPr>
+          <w:ilvl w:val="0"/>
+          <w:numId w:val="1"/>
+        </w:numPr>
+        <w:spacing w:line="480" w:lineRule="auto"/>
+      </w:pPr>
+      <w:r>
+        <w:rPr>
+          <w:b/>
+          <w:bCs/>
+        </w:rPr>
+        <w:t>Activities:</w:t>
+      </w:r>
+      <w:r>
+        <w:t xml:space="preserve"> Group meetings.</w:t>
+      </w:r>
+    </w:p>
+    <w:p>
+      <w:pPr>
+        <w:pStyle w:val="ListParagraph"/>
+        <w:numPr>
+          <w:ilvl w:val="0"/>
+          <w:numId w:val="1"/>
+        </w:numPr>
+        <w:spacing w:line="480" w:lineRule="auto"/>
+        <w:rPr>
+          <w:b/>
+          <w:bCs/>
+        </w:rPr>
+      </w:pPr>
+      <w:r>
+        <w:rPr>
+          <w:b/>
+          <w:bCs/>
+        </w:rPr>
+        <w:t>Features:</w:t>
+      </w:r>
+      <w:r>
+        <w:t xml:space="preserve"> [CalDict] compilation unit polishing. Implemented part of [</w:t>
+      </w:r>
+      <w:r>
+        <w:t>m</w:t>
+      </w:r>
+      <w:r>
+        <w:t>ain.ml] that involved integrating dictionary use with GUI.</w:t>
+      </w:r>
+    </w:p>
+    <w:p>
+      <w:pPr>
+        <w:pStyle w:val="ListParagraph"/>
+        <w:numPr>
+          <w:ilvl w:val="0"/>
+          <w:numId w:val="1"/>
+        </w:numPr>
+        <w:spacing w:line="480" w:lineRule="auto"/>
+      </w:pPr>
+      <w:r>
+        <w:rPr>
+          <w:b/>
+          <w:bCs/>
+        </w:rPr>
+        <w:t>Number of hours:</w:t>
+      </w:r>
+      <w:r>
+        <w:t xml:space="preserve"> 4.5 hours.</w:t>
+      </w:r>
+    </w:p>
+    <w:p>
+      <w:pPr>
+        <w:spacing w:line="480" w:lineRule="auto"/>
+        <w:jc w:val="center"/>
+      </w:pPr>
+      <w:r>
+        <w:rPr>
+          <w:i/>
+          <w:iCs/>
+        </w:rPr>
+        <w:t>Andisha:</w:t>
+      </w:r>
+    </w:p>
+    <w:p>
+      <w:pPr>
+        <w:pStyle w:val="ListParagraph"/>
+        <w:numPr>
+          <w:ilvl w:val="0"/>
+          <w:numId w:val="1"/>
+        </w:numPr>
+        <w:spacing w:line="480" w:lineRule="auto"/>
+      </w:pPr>
+      <w:r>
+        <w:rPr>
+          <w:b/>
+          <w:bCs/>
+        </w:rPr>
+        <w:t>Responsibilities:</w:t>
+      </w:r>
+      <w:r>
+        <w:t xml:space="preserve"> Back-end functionality (data structure). Developing dictionary data structure. Collaborated primarily with Gabriella and </w:t>
+      </w:r>
+      <w:r>
+        <w:t>Danish</w:t>
+      </w:r>
+      <w:r>
+        <w:t xml:space="preserve"> on back-end.</w:t>
+      </w:r>
+    </w:p>
+    <w:p>
+      <w:pPr>
+        <w:pStyle w:val="ListParagraph"/>
+        <w:numPr>
+          <w:ilvl w:val="0"/>
+          <w:numId w:val="1"/>
+        </w:numPr>
+        <w:spacing w:line="480" w:lineRule="auto"/>
+      </w:pPr>
+      <w:r>
+        <w:rPr>
+          <w:b/>
+          <w:bCs/>
+        </w:rPr>
+        <w:t>Activities:</w:t>
+      </w:r>
+      <w:r>
+        <w:t xml:space="preserve"> Group meetings.</w:t>
+      </w:r>
+    </w:p>
+    <w:p>
+      <w:pPr>
+        <w:pStyle w:val="ListParagraph"/>
+        <w:numPr>
+          <w:ilvl w:val="0"/>
+          <w:numId w:val="1"/>
+        </w:numPr>
+        <w:spacing w:line="480" w:lineRule="auto"/>
+      </w:pPr>
+      <w:r>
+        <w:rPr>
+          <w:b/>
+          <w:bCs/>
+        </w:rPr>
+        <w:t>Features:</w:t>
+      </w:r>
+      <w:r>
+        <w:t xml:space="preserve"> [CalDict] compilation unit functionality and implementation.</w:t>
+      </w:r>
+    </w:p>
+    <w:p>
+      <w:pPr>
+        <w:pStyle w:val="ListParagraph"/>
+        <w:numPr>
+          <w:ilvl w:val="0"/>
+          <w:numId w:val="1"/>
+        </w:numPr>
+        <w:spacing w:line="480" w:lineRule="auto"/>
+      </w:pPr>
+      <w:r>
+        <w:rPr>
+          <w:b/>
+          <w:bCs/>
+        </w:rPr>
+        <w:t>Number of hours:</w:t>
+      </w:r>
+      <w:r>
+        <w:t xml:space="preserve"> 4.0 hours.</w:t>
+      </w:r>
+    </w:p>
+    <w:p>
+      <w:pPr>
+        <w:spacing w:line="480" w:lineRule="auto"/>
+        <w:jc w:val="center"/>
+      </w:pPr>
+      <w:r>
+        <w:rPr>
+          <w:i/>
+          <w:iCs/>
+        </w:rPr>
+        <w:t>Gabriella:</w:t>
+      </w:r>
+    </w:p>
+    <w:p>
+      <w:pPr>
+        <w:pStyle w:val="ListParagraph"/>
+        <w:numPr>
+          <w:ilvl w:val="0"/>
+          <w:numId w:val="1"/>
+        </w:numPr>
+        <w:spacing w:line="480" w:lineRule="auto"/>
+      </w:pPr>
+      <w:r>
+        <w:rPr>
+          <w:b/>
+          <w:bCs/>
+        </w:rPr>
+        <w:t>Responsibilities:</w:t>
+      </w:r>
+      <w:r>
+        <w:t xml:space="preserve"> Back-end functionality (data structure). Developing dictionary data structure. Collaborated primarily with </w:t>
+      </w:r>
+      <w:r>
+        <w:t>Danish</w:t>
+      </w:r>
+      <w:r>
+        <w:t xml:space="preserve"> and Andisha on back-end.</w:t>
+      </w:r>
+    </w:p>
+    <w:p>
+      <w:pPr>
+        <w:pStyle w:val="ListParagraph"/>
+        <w:numPr>
+          <w:ilvl w:val="0"/>
+          <w:numId w:val="1"/>
+        </w:numPr>
+        <w:spacing w:line="480" w:lineRule="auto"/>
+      </w:pPr>
+      <w:r>
+        <w:rPr>
+          <w:b/>
+          <w:bCs/>
+        </w:rPr>
+        <w:t>Activities:</w:t>
+      </w:r>
+      <w:r>
+        <w:t xml:space="preserve"> Group meetings.</w:t>
+      </w:r>
+    </w:p>
+    <w:p>
+      <w:pPr>
+        <w:pStyle w:val="ListParagraph"/>
+        <w:numPr>
+          <w:ilvl w:val="0"/>
+          <w:numId w:val="1"/>
+        </w:numPr>
+        <w:spacing w:line="480" w:lineRule="auto"/>
+      </w:pPr>
+      <w:r>
+        <w:rPr>
+          <w:b/>
+          <w:bCs/>
+        </w:rPr>
+        <w:t>Features:</w:t>
+      </w:r>
+      <w:r>
+        <w:t xml:space="preserve"> [CalDict] compilation unit functionality and implementation.</w:t>
+      </w:r>
+    </w:p>
+    <w:p>
+      <w:pPr>
+        <w:pStyle w:val="ListParagraph"/>
+        <w:numPr>
+          <w:ilvl w:val="0"/>
+          <w:numId w:val="1"/>
+        </w:numPr>
+        <w:spacing w:line="480" w:lineRule="auto"/>
+      </w:pPr>
+      <w:r>
+        <w:rPr>
+          <w:b/>
+          <w:bCs/>
+        </w:rPr>
+        <w:t>Number of hours:</w:t>
+      </w:r>
+      <w:r>
+        <w:t xml:space="preserve"> 4.0 hours.</w:t>
+      </w:r>
+      <w:r>
+        <w:rPr>
+          <w:i/>
+          <w:iCs/>
+        </w:rPr>
+        <w:br w:type="page"/>
+      </w:r>
+    </w:p>
+    <w:p>
+      <w:pPr>
+        <w:spacing w:line="480" w:lineRule="auto"/>
+        <w:ind w:firstLine="720"/>
+        <w:jc w:val="center"/>
+      </w:pPr>
+      <w:r>
+        <w:rPr>
+          <w:b/>
+          <w:bCs/>
+        </w:rPr>
+        <w:lastRenderedPageBreak/>
+        <w:t>WIP Report Continued</w:t>
+      </w:r>
+    </w:p>
+    <w:p>
+      <w:pPr>
+        <w:spacing w:line="480" w:lineRule="auto"/>
+      </w:pPr>
+      <w:r>
+        <w:rPr>
+          <w:u w:val="single"/>
+        </w:rPr>
+        <w:t>Activity Breakdown Continued</w:t>
+      </w:r>
+    </w:p>
+    <w:p>
+      <w:pPr>
+        <w:spacing w:line="480" w:lineRule="auto"/>
+        <w:jc w:val="center"/>
+      </w:pPr>
+      <w:r>
+        <w:rPr>
+          <w:i/>
+          <w:iCs/>
+        </w:rPr>
+        <w:t>Kaz:</w:t>
+      </w:r>
+    </w:p>
+    <w:p>
+      <w:pPr>
+        <w:pStyle w:val="ListParagraph"/>
+        <w:numPr>
+          <w:ilvl w:val="0"/>
+          <w:numId w:val="1"/>
+        </w:numPr>
+        <w:spacing w:line="480" w:lineRule="auto"/>
+      </w:pPr>
+      <w:r>
+        <w:rPr>
+          <w:b/>
+          <w:bCs/>
+        </w:rPr>
+        <w:t>Responsibilities:</w:t>
+      </w:r>
+      <w:r>
+        <w:t xml:space="preserve"> Front-end (GUI). Implementing GUI functionality. </w:t>
+      </w:r>
+      <w:r>
+        <w:t>Collaborated with Gabriel on front-end.</w:t>
+      </w:r>
+    </w:p>
+    <w:p>
+      <w:pPr>
+        <w:pStyle w:val="ListParagraph"/>
+        <w:numPr>
+          <w:ilvl w:val="0"/>
+          <w:numId w:val="1"/>
+        </w:numPr>
+        <w:spacing w:line="480" w:lineRule="auto"/>
+      </w:pPr>
+      <w:r>
+        <w:rPr>
+          <w:b/>
+          <w:bCs/>
+        </w:rPr>
+        <w:t>Activities:</w:t>
+      </w:r>
+      <w:r>
+        <w:t xml:space="preserve"> Group meetings.</w:t>
+      </w:r>
+    </w:p>
+    <w:p>
+      <w:pPr>
+        <w:pStyle w:val="ListParagraph"/>
+        <w:numPr>
+          <w:ilvl w:val="0"/>
+          <w:numId w:val="1"/>
+        </w:numPr>
+        <w:spacing w:line="480" w:lineRule="auto"/>
+        <w:rPr>
+          <w:b/>
+          <w:bCs/>
+        </w:rPr>
+      </w:pPr>
+      <w:r>
+        <w:rPr>
+          <w:b/>
+          <w:bCs/>
+        </w:rPr>
+        <w:t>Features:</w:t>
+      </w:r>
+      <w:r>
+        <w:t xml:space="preserve"> [Display] compilation unit functionality and implementation.</w:t>
+      </w:r>
+      <w:r>
+        <w:t xml:space="preserve"> Partially implemented integration of the GUI and dictionary in [main.ml].</w:t>
+      </w:r>
+    </w:p>
+    <w:p>
+      <w:pPr>
+        <w:pStyle w:val="ListParagraph"/>
+        <w:numPr>
+          <w:ilvl w:val="0"/>
+          <w:numId w:val="1"/>
+        </w:numPr>
+        <w:spacing w:line="480" w:lineRule="auto"/>
+        <w:rPr>
+          <w:b/>
+          <w:bCs/>
+        </w:rPr>
+      </w:pPr>
+      <w:r>
+        <w:rPr>
+          <w:b/>
+          <w:bCs/>
+        </w:rPr>
+        <w:t>Number of hours:</w:t>
+      </w:r>
+      <w:r>
+        <w:t xml:space="preserve"> 5.5 hours.</w:t>
+      </w:r>
+    </w:p>
+    <w:p>
+      <w:pPr>
+        <w:spacing w:line="480" w:lineRule="auto"/>
+        <w:jc w:val="center"/>
+      </w:pPr>
+      <w:r>
+        <w:rPr>
+          <w:i/>
+          <w:iCs/>
+        </w:rPr>
+        <w:t>Gabriel:</w:t>
+      </w:r>
+    </w:p>
+    <w:p>
+      <w:pPr>
+        <w:pStyle w:val="ListParagraph"/>
+        <w:numPr>
+          <w:ilvl w:val="0"/>
+          <w:numId w:val="1"/>
+        </w:numPr>
+        <w:spacing w:line="480" w:lineRule="auto"/>
+      </w:pPr>
+      <w:r>
+        <w:rPr>
+          <w:b/>
+          <w:bCs/>
+        </w:rPr>
+        <w:t>Responsibilities:</w:t>
+      </w:r>
+      <w:r>
+        <w:t xml:space="preserve"> Front-end (GUI). Choosing GUI library (bogue). Polishing GUI implementation. </w:t>
+      </w:r>
+      <w:r>
+        <w:t>Writing MS2 report. Collaborated with Kaz on front-end.</w:t>
+      </w:r>
+    </w:p>
+    <w:p>
+      <w:pPr>
+        <w:pStyle w:val="ListParagraph"/>
+        <w:numPr>
+          <w:ilvl w:val="0"/>
+          <w:numId w:val="1"/>
+        </w:numPr>
+        <w:spacing w:line="480" w:lineRule="auto"/>
+      </w:pPr>
+      <w:r>
+        <w:rPr>
+          <w:b/>
+          <w:bCs/>
+        </w:rPr>
+        <w:t>Activities:</w:t>
+      </w:r>
+      <w:r>
+        <w:t xml:space="preserve"> Group meetings.</w:t>
+      </w:r>
+    </w:p>
+    <w:p>
+      <w:pPr>
+        <w:pStyle w:val="ListParagraph"/>
+        <w:numPr>
+          <w:ilvl w:val="0"/>
+          <w:numId w:val="1"/>
+        </w:numPr>
+        <w:spacing w:line="480" w:lineRule="auto"/>
+        <w:rPr>
+          <w:b/>
+          <w:bCs/>
+        </w:rPr>
+      </w:pPr>
+      <w:r>
+        <w:rPr>
+          <w:b/>
+          <w:bCs/>
+        </w:rPr>
+        <w:t>Features:</w:t>
+      </w:r>
+      <w:r>
+        <w:t xml:space="preserve"> [Display] compilation unit polishing. </w:t>
+      </w:r>
+      <w:r>
+        <w:t>Finished and polished the integration of the GUI and dictionary in [main.ml]. Tested both</w:t>
+      </w:r>
+      <w:r>
+        <w:t xml:space="preserve"> GUI</w:t>
+      </w:r>
+      <w:r>
+        <w:t xml:space="preserve"> and</w:t>
+      </w:r>
+      <w:r>
+        <w:t xml:space="preserve"> [main.ml].</w:t>
+      </w:r>
+      <w:r>
+        <w:t xml:space="preserve"> </w:t>
+      </w:r>
+    </w:p>
+    <w:p>
+      <w:pPr>
+        <w:pStyle w:val="ListParagraph"/>
+        <w:numPr>
+          <w:ilvl w:val="0"/>
+          <w:numId w:val="1"/>
+        </w:numPr>
+        <w:spacing w:line="480" w:lineRule="auto"/>
+        <w:rPr>
+          <w:b/>
+          <w:bCs/>
+        </w:rPr>
+      </w:pPr>
+      <w:r>
+        <w:rPr>
+          <w:b/>
+          <w:bCs/>
+        </w:rPr>
+        <w:t>Number of hours:</w:t>
+      </w:r>
+      <w:r>
+        <w:t xml:space="preserve"> 5.0 hours.</w:t>
+      </w:r>
+      <w:r>
+        <w:rPr>
+          <w:b/>
+          <w:bCs/>
+        </w:rPr>
+        <w:br w:type="page"/>
+      </w:r>
+    </w:p>
+    <w:p>
+      <w:pPr>
+        <w:spacing w:line="480" w:lineRule="auto"/>
+        <w:ind w:firstLine="720"/>
+        <w:jc w:val="center"/>
+      </w:pPr>
+      <w:r>
+        <w:rPr>
+          <w:b/>
+          <w:bCs/>
+        </w:rPr>
+        <w:lastRenderedPageBreak/>
+        <w:t>WIP Report Continued</w:t>
+      </w:r>
+    </w:p>
+    <w:p>
+      <w:pPr>
+        <w:spacing w:line="480" w:lineRule="auto"/>
+      </w:pPr>
+      <w:r>
+        <w:rPr>
+          <w:u w:val="single"/>
+        </w:rPr>
+        <w:t>Productivity Analysis</w:t>
+      </w:r>
+    </w:p>
+    <w:p>
+      <w:pPr>
+        <w:spacing w:line="480" w:lineRule="auto"/>
+        <w:ind w:firstLine="720"/>
+      </w:pPr>
+      <w:r>
+        <w:t xml:space="preserve">Our team accomplished what we wanted to during the sprint. It was a journey that had uncertainty to it, but we pulled through in the end. Unfortunately, the majority of our team had </w:t>
+      </w:r>
+      <w:r>
+        <w:t>a very, very busy schedule during the week of the sprint, so communication was lacking/limited at times. At times, the team was not as productive as it could be and the aforementioned uncertainty during the sprint was caused by this, but after communicating and resolving toward the end of the sprint, the sprint was completed to satisfaction. Our goal was to print a month of days onto some kind of graphical user interface using a data structure. We accomplished this to satisfaction and even took in some user input that could change one of the data cells. We are satisfied with this foundation and proof of concept for this sprint.</w:t>
+      </w:r>
+    </w:p>
+    <w:p>
+      <w:pPr>
+        <w:spacing w:line="480" w:lineRule="auto"/>
+        <w:jc w:val="center"/>
+      </w:pPr>
+      <w:r>
+        <w:rPr>
+          <w:noProof/>
+        </w:rPr>
+        <w:drawing>
+          <wp:anchor distT="0" distB="0" distL="114300" distR="114300" simplePos="0" relativeHeight="251658240" behindDoc="0" locked="0" layoutInCell="1" allowOverlap="1" wp14:anchorId="4FE67CC6" wp14:editId="6C95E865">
+            <wp:simplePos x="0" y="0"/>
+            <wp:positionH relativeFrom="margin">
+              <wp:align>center</wp:align>
+            </wp:positionH>
+            <wp:positionV relativeFrom="paragraph">
+              <wp:posOffset>275590</wp:posOffset>
+            </wp:positionV>
+            <wp:extent cx="5101840" cy="3790950"/>
+            <wp:effectExtent l="0" t="0" r="3810" b="0"/>
+            <wp:wrapTopAndBottom/>
+            <wp:docPr id="849020979" name="Picture 1" descr="A calendar with many squares"/>
+            <wp:cNvGraphicFramePr>
+              <a:graphicFrameLocks xmlns:a="http://schemas.openxmlformats.org/drawingml/2006/main" noChangeAspect="1"/>
+            </wp:cNvGraphicFramePr>
+            <a:graphic xmlns:a="http://schemas.openxmlformats.org/drawingml/2006/main">
+              <a:graphicData uri="http://schemas.openxmlformats.org/drawingml/2006/picture">
+                <pic:pic xmlns:pic="http://schemas.openxmlformats.org/drawingml/2006/picture">
+                  <pic:nvPicPr>
+                    <pic:cNvPr id="849020979" name="Picture 1" descr="A calendar with many squares"/>
+                    <pic:cNvPicPr>
+                      <a:picLocks noChangeAspect="1" noChangeArrowheads="1"/>
+                    </pic:cNvPicPr>
+                  </pic:nvPicPr>
+                  <pic:blipFill>
+                    <a:blip r:embed="rId6">
+                      <a:extLst>
+                        <a:ext uri="{28A0092B-C50C-407E-A947-70E740481C1C}">
+                          <a14:useLocalDpi xmlns:a14="http://schemas.microsoft.com/office/drawing/2010/main" val="0"/>
+                        </a:ext>
+                      </a:extLst>
+                    </a:blip>
+                    <a:srcRect/>
+                    <a:stretch>
+                      <a:fillRect/>
+                    </a:stretch>
+                  </pic:blipFill>
+                  <pic:spPr bwMode="auto">
+                    <a:xfrm>
+                      <a:off x="0" y="0"/>
+                      <a:ext cx="5101840" cy="3790950"/>
+                    </a:xfrm>
+                    <a:prstGeom prst="rect">
+                      <a:avLst/>
+                    </a:prstGeom>
+                    <a:noFill/>
+                    <a:ln>
+                      <a:noFill/>
+                    </a:ln>
+                  </pic:spPr>
+                </pic:pic>
+              </a:graphicData>
+            </a:graphic>
+            <wp14:sizeRelH relativeFrom="margin">
+              <wp14:pctWidth>0</wp14:pctWidth>
+            </wp14:sizeRelH>
+            <wp14:sizeRelV relativeFrom="margin">
+              <wp14:pctHeight>0</wp14:pctHeight>
+            </wp14:sizeRelV>
+          </wp:anchor>
+        </w:drawing>
+      </w:r>
+      <w:r>
+        <w:rPr>
+          <w:i/>
+          <w:iCs/>
+        </w:rPr>
+        <w:t>GUI Example:</w:t>
       </w:r>
     </w:p>
     <w:sectPr>
@@ -178,6 +953,126 @@
     </w:sectPr>
   </w:body>
 </w:document>
+</file>
+
+<file path=word/numbering.xml><?xml version="1.0" encoding="utf-8"?>
+<w:numbering xmlns:wpc="http://schemas.microsoft.com/office/word/2010/wordprocessingCanvas" xmlns:cx="http://schemas.microsoft.com/office/drawing/2014/chartex" xmlns:cx1="http://schemas.microsoft.com/office/drawing/2015/9/8/chartex" xmlns:cx2="http://schemas.microsoft.com/office/drawing/2015/10/21/chartex" xmlns:cx3="http://schemas.microsoft.com/office/drawing/2016/5/9/chartex" xmlns:cx4="http://schemas.microsoft.com/office/drawing/2016/5/10/chartex" xmlns:cx5="http://schemas.microsoft.com/office/drawing/2016/5/11/chartex" xmlns:cx6="http://schemas.microsoft.com/office/drawing/2016/5/12/chartex" xmlns:cx7="http://schemas.microsoft.com/office/drawing/2016/5/13/chartex" xmlns:cx8="http://schemas.microsoft.com/office/drawing/2016/5/14/chartex" xmlns:mc="http://schemas.openxmlformats.org/markup-compatibility/2006" xmlns:aink="http://schemas.microsoft.com/office/drawing/2016/ink" xmlns:am3d="http://schemas.microsoft.com/office/drawing/2017/model3d" xmlns:o="urn:schemas-microsoft-com:office:office" xmlns:oel="http://schemas.microsoft.com/office/2019/extlst" xmlns:r="http://schemas.openxmlformats.org/officeDocument/2006/relationships" xmlns:m="http://schemas.openxmlformats.org/officeDocument/2006/math" xmlns:v="urn:schemas-microsoft-com:vml" xmlns:wp14="http://schemas.microsoft.com/office/word/2010/wordprocessingDrawing" xmlns:wp="http://schemas.openxmlformats.org/drawingml/2006/wordprocessingDrawing" xmlns:w10="urn:schemas-microsoft-com:office:word" xmlns:w="http://schemas.openxmlformats.org/wordprocessingml/2006/main" xmlns:w14="http://schemas.microsoft.com/office/word/2010/wordml" xmlns:w15="http://schemas.microsoft.com/office/word/2012/wordml" xmlns:w16cex="http://schemas.microsoft.com/office/word/2018/wordml/cex" xmlns:w16cid="http://schemas.microsoft.com/office/word/2016/wordml/cid" xmlns:w16="http://schemas.microsoft.com/office/word/2018/wordml" xmlns:w16du="http://schemas.microsoft.com/office/word/2023/wordml/word16du" xmlns:w16sdtdh="http://schemas.microsoft.com/office/word/2020/wordml/sdtdatahash" xmlns:w16se="http://schemas.microsoft.com/office/word/2015/wordml/symex" xmlns:wpg="http://schemas.microsoft.com/office/word/2010/wordprocessingGroup" xmlns:wpi="http://schemas.microsoft.com/office/word/2010/wordprocessingInk" xmlns:wne="http://schemas.microsoft.com/office/word/2006/wordml" xmlns:wps="http://schemas.microsoft.com/office/word/2010/wordprocessingShape" mc:Ignorable="w14 w15 w16se w16cid w16 w16cex w16sdtdh w16du wp14">
+  <w:abstractNum w:abstractNumId="0" w15:restartNumberingAfterBreak="0">
+    <w:nsid w:val="64E60E77"/>
+    <w:multiLevelType w:val="hybridMultilevel"/>
+    <w:tmpl w:val="1FDEE604"/>
+    <w:lvl w:ilvl="0" w:tplc="74AC5062">
+      <w:numFmt w:val="bullet"/>
+      <w:lvlText w:val="-"/>
+      <w:lvlJc w:val="left"/>
+      <w:pPr>
+        <w:ind w:left="720" w:hanging="360"/>
+      </w:pPr>
+      <w:rPr>
+        <w:rFonts w:ascii="Times New Roman" w:eastAsiaTheme="minorHAnsi" w:hAnsi="Times New Roman" w:cs="Times New Roman" w:hint="default"/>
+      </w:rPr>
+    </w:lvl>
+    <w:lvl w:ilvl="1" w:tplc="04090003" w:tentative="1">
+      <w:start w:val="1"/>
+      <w:numFmt w:val="bullet"/>
+      <w:lvlText w:val="o"/>
+      <w:lvlJc w:val="left"/>
+      <w:pPr>
+        <w:ind w:left="1440" w:hanging="360"/>
+      </w:pPr>
+      <w:rPr>
+        <w:rFonts w:ascii="Courier New" w:hAnsi="Courier New" w:cs="Courier New" w:hint="default"/>
+      </w:rPr>
+    </w:lvl>
+    <w:lvl w:ilvl="2" w:tplc="04090005" w:tentative="1">
+      <w:start w:val="1"/>
+      <w:numFmt w:val="bullet"/>
+      <w:lvlText w:val=""/>
+      <w:lvlJc w:val="left"/>
+      <w:pPr>
+        <w:ind w:left="2160" w:hanging="360"/>
+      </w:pPr>
+      <w:rPr>
+        <w:rFonts w:ascii="Wingdings" w:hAnsi="Wingdings" w:hint="default"/>
+      </w:rPr>
+    </w:lvl>
+    <w:lvl w:ilvl="3" w:tplc="04090001" w:tentative="1">
+      <w:start w:val="1"/>
+      <w:numFmt w:val="bullet"/>
+      <w:lvlText w:val=""/>
+      <w:lvlJc w:val="left"/>
+      <w:pPr>
+        <w:ind w:left="2880" w:hanging="360"/>
+      </w:pPr>
+      <w:rPr>
+        <w:rFonts w:ascii="Symbol" w:hAnsi="Symbol" w:hint="default"/>
+      </w:rPr>
+    </w:lvl>
+    <w:lvl w:ilvl="4" w:tplc="04090003" w:tentative="1">
+      <w:start w:val="1"/>
+      <w:numFmt w:val="bullet"/>
+      <w:lvlText w:val="o"/>
+      <w:lvlJc w:val="left"/>
+      <w:pPr>
+        <w:ind w:left="3600" w:hanging="360"/>
+      </w:pPr>
+      <w:rPr>
+        <w:rFonts w:ascii="Courier New" w:hAnsi="Courier New" w:cs="Courier New" w:hint="default"/>
+      </w:rPr>
+    </w:lvl>
+    <w:lvl w:ilvl="5" w:tplc="04090005" w:tentative="1">
+      <w:start w:val="1"/>
+      <w:numFmt w:val="bullet"/>
+      <w:lvlText w:val=""/>
+      <w:lvlJc w:val="left"/>
+      <w:pPr>
+        <w:ind w:left="4320" w:hanging="360"/>
+      </w:pPr>
+      <w:rPr>
+        <w:rFonts w:ascii="Wingdings" w:hAnsi="Wingdings" w:hint="default"/>
+      </w:rPr>
+    </w:lvl>
+    <w:lvl w:ilvl="6" w:tplc="04090001" w:tentative="1">
+      <w:start w:val="1"/>
+      <w:numFmt w:val="bullet"/>
+      <w:lvlText w:val=""/>
+      <w:lvlJc w:val="left"/>
+      <w:pPr>
+        <w:ind w:left="5040" w:hanging="360"/>
+      </w:pPr>
+      <w:rPr>
+        <w:rFonts w:ascii="Symbol" w:hAnsi="Symbol" w:hint="default"/>
+      </w:rPr>
+    </w:lvl>
+    <w:lvl w:ilvl="7" w:tplc="04090003" w:tentative="1">
+      <w:start w:val="1"/>
+      <w:numFmt w:val="bullet"/>
+      <w:lvlText w:val="o"/>
+      <w:lvlJc w:val="left"/>
+      <w:pPr>
+        <w:ind w:left="5760" w:hanging="360"/>
+      </w:pPr>
+      <w:rPr>
+        <w:rFonts w:ascii="Courier New" w:hAnsi="Courier New" w:cs="Courier New" w:hint="default"/>
+      </w:rPr>
+    </w:lvl>
+    <w:lvl w:ilvl="8" w:tplc="04090005" w:tentative="1">
+      <w:start w:val="1"/>
+      <w:numFmt w:val="bullet"/>
+      <w:lvlText w:val=""/>
+      <w:lvlJc w:val="left"/>
+      <w:pPr>
+        <w:ind w:left="6480" w:hanging="360"/>
+      </w:pPr>
+      <w:rPr>
+        <w:rFonts w:ascii="Wingdings" w:hAnsi="Wingdings" w:hint="default"/>
+      </w:rPr>
+    </w:lvl>
+  </w:abstractNum>
+  <w:num w:numId="1" w16cid:durableId="1309821354">
+    <w:abstractNumId w:val="0"/>
+  </w:num>
+</w:numbering>
 </file>
 
 <file path=word/styles.xml><?xml version="1.0" encoding="utf-8"?>
@@ -580,7 +1475,7 @@
   <w:style w:type="paragraph" w:default="1" w:styleId="Normal">
     <w:name w:val="Normal"/>
     <w:qFormat/>
-    <w:rsid w:val="00126DA9"/>
+    <w:rsid w:val="006E4ADC"/>
     <w:rPr>
       <w:kern w:val="0"/>
       <w14:ligatures w14:val="none"/>
@@ -807,6 +1702,7 @@
   <w:style w:type="character" w:default="1" w:styleId="DefaultParagraphFont">
     <w:name w:val="Default Paragraph Font"/>
     <w:uiPriority w:val="1"/>
+    <w:semiHidden/>
     <w:unhideWhenUsed/>
   </w:style>
   <w:style w:type="table" w:default="1" w:styleId="TableNormal">

</xml_diff>